<commit_message>
Final draft of how-to doc
</commit_message>
<xml_diff>
--- a/Install and Configuration for NG Firewall Daily Config Change Report.docx
+++ b/Install and Configuration for NG Firewall Daily Config Change Report.docx
@@ -97,7 +97,38 @@
         <w:contextualSpacing/>
       </w:pPr>
       <w:r>
-        <w:t>Click “Lock.” Set “Version Control System” to “Enable” and set “Log Change Differences” to “Log-File”</w:t>
+        <w:t>Click “Lock.” Set “Version Control System” to “Enable” and set “Log Change Differences” to “Log-File</w:t>
+      </w:r>
+      <w:r>
+        <w:t>-and-Report</w:t>
+      </w:r>
+      <w:r>
+        <w:t xml:space="preserve">.” Set “Log </w:t>
+      </w:r>
+      <w:r>
+        <w:t>Creation</w:t>
+      </w:r>
+      <w:r>
+        <w:t xml:space="preserve"> Differences to</w:t>
+      </w:r>
+      <w:r>
+        <w:t xml:space="preserve"> “None” and set “Log Removal Differences” to “Full-Info.</w:t>
+      </w:r>
+      <w:proofErr w:type="gramStart"/>
+      <w:r>
+        <w:t xml:space="preserve">” </w:t>
+      </w:r>
+      <w:proofErr w:type="gramEnd"/>
+      <w:r>
+        <w:t>Optionally you can set “Force RCS Change Message” to “Yes” to require a change message to be supplied with each configuration update</w:t>
+      </w:r>
+      <w:proofErr w:type="gramStart"/>
+      <w:r>
+        <w:t xml:space="preserve">. </w:t>
+      </w:r>
+      <w:proofErr w:type="gramEnd"/>
+      <w:r>
+        <w:t>The updated RCS settings look like this</w:t>
       </w:r>
       <w:r>
         <w:t>:</w:t>
@@ -112,9 +143,9 @@
           <w:noProof/>
         </w:rPr>
         <w:drawing>
-          <wp:inline distT="0" distB="0" distL="0" distR="0" wp14:anchorId="0ABCA0C9" wp14:editId="050D6C36">
-            <wp:extent cx="5943600" cy="2072005"/>
-            <wp:effectExtent l="0" t="0" r="0" b="4445"/>
+          <wp:inline distT="0" distB="0" distL="0" distR="0" wp14:anchorId="48DF7F6A" wp14:editId="1897018F">
+            <wp:extent cx="5943600" cy="2313940"/>
+            <wp:effectExtent l="0" t="0" r="0" b="0"/>
             <wp:docPr id="1" name="Picture 1"/>
             <wp:cNvGraphicFramePr>
               <a:graphicFrameLocks xmlns:a="http://schemas.openxmlformats.org/drawingml/2006/main" noChangeAspect="1"/>
@@ -135,7 +166,7 @@
                   <pic:spPr>
                     <a:xfrm>
                       <a:off x="0" y="0"/>
-                      <a:ext cx="5943600" cy="2072005"/>
+                      <a:ext cx="5943600" cy="2313940"/>
                     </a:xfrm>
                     <a:prstGeom prst="rect">
                       <a:avLst/>
@@ -147,52 +178,60 @@
           </wp:inline>
         </w:drawing>
       </w:r>
-    </w:p>
-    <w:p>
-      <w:pPr>
-        <w:contextualSpacing/>
-      </w:pPr>
-      <w:r>
-        <w:t>Click “Send Changes” and “Activate” and “Activate” again.</w:t>
-      </w:r>
-    </w:p>
-    <w:p>
-      <w:pPr>
-        <w:contextualSpacing/>
-      </w:pPr>
-      <w:r>
-        <w:t>The NG Firewall will now create a log file each time a configuration change is made.</w:t>
-      </w:r>
-    </w:p>
-    <w:p/>
-    <w:p>
-      <w:r>
-        <w:t>Step 2: Install Scripts</w:t>
-      </w:r>
-    </w:p>
-    <w:p>
-      <w:r>
-        <w:t xml:space="preserve">Download the </w:t>
-      </w:r>
-      <w:r>
-        <w:t>scripts</w:t>
-      </w:r>
-      <w:r>
-        <w:t xml:space="preserve"> from </w:t>
-      </w:r>
-      <w:r>
-        <w:t xml:space="preserve">the </w:t>
-      </w:r>
-      <w:proofErr w:type="spellStart"/>
-      <w:r>
-        <w:t>github</w:t>
-      </w:r>
-      <w:proofErr w:type="spellEnd"/>
-      <w:r>
-        <w:t xml:space="preserve"> repo</w:t>
-      </w:r>
       <w:bookmarkStart w:id="0" w:name="_GoBack"/>
       <w:bookmarkEnd w:id="0"/>
+    </w:p>
+    <w:p>
+      <w:pPr>
+        <w:contextualSpacing/>
+      </w:pPr>
+      <w:r>
+        <w:t>Click “Send Changes” and “Activate” and “Activate” again.</w:t>
+      </w:r>
+    </w:p>
+    <w:p>
+      <w:pPr>
+        <w:contextualSpacing/>
+      </w:pPr>
+      <w:r>
+        <w:t>The NG Firewall will now create a log file each time a configuration change is made.</w:t>
+      </w:r>
+    </w:p>
+    <w:p/>
+    <w:p>
+      <w:r>
+        <w:t>Step 2: Install Scripts</w:t>
+      </w:r>
+    </w:p>
+    <w:p>
+      <w:r>
+        <w:t xml:space="preserve">Download the </w:t>
+      </w:r>
+      <w:r>
+        <w:t>scripts</w:t>
+      </w:r>
+      <w:r>
+        <w:t xml:space="preserve"> from </w:t>
+      </w:r>
+      <w:r>
+        <w:t xml:space="preserve">the </w:t>
+      </w:r>
+      <w:hyperlink r:id="rId5" w:history="1">
+        <w:proofErr w:type="spellStart"/>
+        <w:r>
+          <w:rPr>
+            <w:rStyle w:val="Hyperlink"/>
+          </w:rPr>
+          <w:t>github</w:t>
+        </w:r>
+        <w:proofErr w:type="spellEnd"/>
+        <w:r>
+          <w:rPr>
+            <w:rStyle w:val="Hyperlink"/>
+          </w:rPr>
+          <w:t xml:space="preserve"> repo</w:t>
+        </w:r>
+      </w:hyperlink>
       <w:r>
         <w:t xml:space="preserve"> and </w:t>
       </w:r>
@@ -275,6 +314,7 @@
     </w:p>
     <w:p>
       <w:pPr>
+        <w:contextualSpacing/>
         <w:rPr>
           <w:rFonts w:ascii="Consolas" w:hAnsi="Consolas"/>
           <w:color w:val="00B0F0"/>
@@ -299,6 +339,7 @@
     </w:p>
     <w:p>
       <w:pPr>
+        <w:contextualSpacing/>
         <w:rPr>
           <w:rFonts w:ascii="Consolas" w:hAnsi="Consolas"/>
           <w:color w:val="00B0F0"/>
@@ -381,6 +422,7 @@
     </w:p>
     <w:p>
       <w:pPr>
+        <w:contextualSpacing/>
         <w:rPr>
           <w:rFonts w:ascii="Consolas" w:hAnsi="Consolas"/>
           <w:color w:val="00B0F0"/>
@@ -419,6 +461,7 @@
     </w:p>
     <w:p>
       <w:pPr>
+        <w:contextualSpacing/>
         <w:rPr>
           <w:rFonts w:ascii="Consolas" w:hAnsi="Consolas"/>
           <w:color w:val="00B0F0"/>
@@ -459,21 +502,249 @@
     </w:p>
     <w:p>
       <w:pPr>
-        <w:rPr>
-          <w:rFonts w:ascii="Consolas" w:hAnsi="Consolas"/>
-          <w:color w:val="00B0F0"/>
-        </w:rPr>
-      </w:pPr>
-      <w:r>
-        <w:rPr>
-          <w:rFonts w:ascii="Consolas" w:hAnsi="Consolas"/>
-          <w:color w:val="00B0F0"/>
-        </w:rPr>
+        <w:contextualSpacing/>
+        <w:rPr>
+          <w:rFonts w:ascii="Consolas" w:hAnsi="Consolas"/>
+          <w:color w:val="00B0F0"/>
+        </w:rPr>
+      </w:pPr>
+      <w:r>
+        <w:rPr>
+          <w:rFonts w:ascii="Consolas" w:hAnsi="Consolas"/>
+          <w:color w:val="00B0F0"/>
+        </w:rPr>
+        <w:lastRenderedPageBreak/>
         <w:t>ln -s /usr/local/bin/rcs-cleanup.sh ./rcs-cleanup.sh</w:t>
       </w:r>
     </w:p>
     <w:p/>
+    <w:p>
+      <w:r>
+        <w:t>The system is now prepared to send reports. You may manually create report for a given date by running the format-rcs-report.pl script with the --date argument. Example:</w:t>
+      </w:r>
+    </w:p>
+    <w:p>
+      <w:r>
+        <w:rPr>
+          <w:rFonts w:ascii="Consolas" w:hAnsi="Consolas"/>
+          <w:color w:val="00B0F0"/>
+        </w:rPr>
+        <w:t>format-rcs-report.pl</w:t>
+      </w:r>
+      <w:r>
+        <w:rPr>
+          <w:rFonts w:ascii="Consolas" w:hAnsi="Consolas"/>
+          <w:color w:val="00B0F0"/>
+        </w:rPr>
+        <w:t xml:space="preserve"> --date=”2018-03-30”</w:t>
+      </w:r>
+    </w:p>
+    <w:p>
+      <w:r>
+        <w:t>Output goes to console by default. You may also redirect to a text file and then email manually:</w:t>
+      </w:r>
+    </w:p>
+    <w:p>
+      <w:pPr>
+        <w:contextualSpacing/>
+        <w:rPr>
+          <w:rFonts w:ascii="Consolas" w:hAnsi="Consolas"/>
+          <w:color w:val="00B0F0"/>
+        </w:rPr>
+      </w:pPr>
+      <w:r>
+        <w:rPr>
+          <w:rFonts w:ascii="Consolas" w:hAnsi="Consolas"/>
+          <w:color w:val="00B0F0"/>
+        </w:rPr>
+        <w:t>format-rcs-report.pl</w:t>
+      </w:r>
+      <w:r>
+        <w:rPr>
+          <w:rFonts w:ascii="Consolas" w:hAnsi="Consolas"/>
+          <w:color w:val="00B0F0"/>
+        </w:rPr>
+        <w:t xml:space="preserve"> --date=”2018-03-30”</w:t>
+      </w:r>
+      <w:r>
+        <w:rPr>
+          <w:rFonts w:ascii="Consolas" w:hAnsi="Consolas"/>
+          <w:color w:val="00B0F0"/>
+        </w:rPr>
+        <w:t xml:space="preserve"> &gt; /</w:t>
+      </w:r>
+      <w:proofErr w:type="spellStart"/>
+      <w:r>
+        <w:rPr>
+          <w:rFonts w:ascii="Consolas" w:hAnsi="Consolas"/>
+          <w:color w:val="00B0F0"/>
+        </w:rPr>
+        <w:t>tmp</w:t>
+      </w:r>
+      <w:proofErr w:type="spellEnd"/>
+      <w:r>
+        <w:rPr>
+          <w:rFonts w:ascii="Consolas" w:hAnsi="Consolas"/>
+          <w:color w:val="00B0F0"/>
+        </w:rPr>
+        <w:t>/report.txt</w:t>
+      </w:r>
+    </w:p>
+    <w:p>
+      <w:pPr>
+        <w:contextualSpacing/>
+        <w:rPr>
+          <w:rFonts w:ascii="Consolas" w:hAnsi="Consolas"/>
+          <w:color w:val="00B0F0"/>
+        </w:rPr>
+      </w:pPr>
+      <w:r>
+        <w:rPr>
+          <w:rFonts w:ascii="Consolas" w:hAnsi="Consolas"/>
+          <w:color w:val="00B0F0"/>
+        </w:rPr>
+        <w:t>/opt/</w:t>
+      </w:r>
+      <w:proofErr w:type="spellStart"/>
+      <w:r>
+        <w:rPr>
+          <w:rFonts w:ascii="Consolas" w:hAnsi="Consolas"/>
+          <w:color w:val="00B0F0"/>
+        </w:rPr>
+        <w:t>phion</w:t>
+      </w:r>
+      <w:proofErr w:type="spellEnd"/>
+      <w:r>
+        <w:rPr>
+          <w:rFonts w:ascii="Consolas" w:hAnsi="Consolas"/>
+          <w:color w:val="00B0F0"/>
+        </w:rPr>
+        <w:t>/bin/</w:t>
+      </w:r>
+      <w:proofErr w:type="spellStart"/>
+      <w:r>
+        <w:rPr>
+          <w:rFonts w:ascii="Consolas" w:hAnsi="Consolas"/>
+          <w:color w:val="00B0F0"/>
+        </w:rPr>
+        <w:t>mailclt</w:t>
+      </w:r>
+      <w:proofErr w:type="spellEnd"/>
+      <w:r>
+        <w:rPr>
+          <w:rFonts w:ascii="Consolas" w:hAnsi="Consolas"/>
+          <w:color w:val="00B0F0"/>
+        </w:rPr>
+        <w:t xml:space="preserve"> -f </w:t>
+      </w:r>
+      <w:proofErr w:type="spellStart"/>
+      <w:r>
+        <w:rPr>
+          <w:rFonts w:ascii="Consolas" w:hAnsi="Consolas"/>
+          <w:color w:val="00B0F0"/>
+        </w:rPr>
+        <w:t>sender@email</w:t>
+      </w:r>
+      <w:proofErr w:type="spellEnd"/>
+      <w:r>
+        <w:rPr>
+          <w:rFonts w:ascii="Consolas" w:hAnsi="Consolas"/>
+          <w:color w:val="00B0F0"/>
+        </w:rPr>
+        <w:t xml:space="preserve"> -r </w:t>
+      </w:r>
+      <w:proofErr w:type="spellStart"/>
+      <w:r>
+        <w:rPr>
+          <w:rFonts w:ascii="Consolas" w:hAnsi="Consolas"/>
+          <w:color w:val="00B0F0"/>
+        </w:rPr>
+        <w:t>recipient@email</w:t>
+      </w:r>
+      <w:proofErr w:type="spellEnd"/>
+      <w:r>
+        <w:rPr>
+          <w:rFonts w:ascii="Consolas" w:hAnsi="Consolas"/>
+          <w:color w:val="00B0F0"/>
+        </w:rPr>
+        <w:t xml:space="preserve"> -m </w:t>
+      </w:r>
+      <w:proofErr w:type="spellStart"/>
+      <w:r>
+        <w:rPr>
+          <w:rFonts w:ascii="Consolas" w:hAnsi="Consolas"/>
+          <w:color w:val="00B0F0"/>
+        </w:rPr>
+        <w:t>x.x.x.x</w:t>
+      </w:r>
+      <w:proofErr w:type="spellEnd"/>
+      <w:r>
+        <w:rPr>
+          <w:rFonts w:ascii="Consolas" w:hAnsi="Consolas"/>
+          <w:color w:val="00B0F0"/>
+        </w:rPr>
+        <w:t xml:space="preserve"> </w:t>
+      </w:r>
+      <w:r>
+        <w:rPr>
+          <w:rFonts w:ascii="Consolas" w:hAnsi="Consolas"/>
+          <w:color w:val="00B0F0"/>
+        </w:rPr>
+        <w:t>\</w:t>
+      </w:r>
+    </w:p>
+    <w:p>
+      <w:pPr>
+        <w:contextualSpacing/>
+        <w:rPr>
+          <w:rFonts w:ascii="Consolas" w:hAnsi="Consolas"/>
+          <w:color w:val="00B0F0"/>
+        </w:rPr>
+      </w:pPr>
+      <w:r>
+        <w:rPr>
+          <w:rFonts w:ascii="Consolas" w:hAnsi="Consolas"/>
+          <w:color w:val="00B0F0"/>
+        </w:rPr>
+        <w:t>-s "</w:t>
+      </w:r>
+      <w:r>
+        <w:rPr>
+          <w:rFonts w:ascii="Consolas" w:hAnsi="Consolas"/>
+          <w:color w:val="00B0F0"/>
+        </w:rPr>
+        <w:t>Config Report</w:t>
+      </w:r>
+      <w:r>
+        <w:rPr>
+          <w:rFonts w:ascii="Consolas" w:hAnsi="Consolas"/>
+          <w:color w:val="00B0F0"/>
+        </w:rPr>
+        <w:t>" -a /</w:t>
+      </w:r>
+      <w:proofErr w:type="spellStart"/>
+      <w:r>
+        <w:rPr>
+          <w:rFonts w:ascii="Consolas" w:hAnsi="Consolas"/>
+          <w:color w:val="00B0F0"/>
+        </w:rPr>
+        <w:t>tmp</w:t>
+      </w:r>
+      <w:proofErr w:type="spellEnd"/>
+      <w:r>
+        <w:rPr>
+          <w:rFonts w:ascii="Consolas" w:hAnsi="Consolas"/>
+          <w:color w:val="00B0F0"/>
+        </w:rPr>
+        <w:t>/ report.txt</w:t>
+      </w:r>
+    </w:p>
     <w:p/>
+    <w:p>
+      <w:r>
+        <w:t>Be sure to use valid sender address, recipient address and SMTP server IP address.</w:t>
+      </w:r>
+    </w:p>
     <w:p/>
     <w:p/>
     <w:sectPr>
@@ -911,6 +1182,29 @@
     <w:semiHidden/>
     <w:unhideWhenUsed/>
   </w:style>
+  <w:style w:type="character" w:styleId="Hyperlink">
+    <w:name w:val="Hyperlink"/>
+    <w:basedOn w:val="DefaultParagraphFont"/>
+    <w:uiPriority w:val="99"/>
+    <w:unhideWhenUsed/>
+    <w:rsid w:val="00843417"/>
+    <w:rPr>
+      <w:color w:val="0563C1" w:themeColor="hyperlink"/>
+      <w:u w:val="single"/>
+    </w:rPr>
+  </w:style>
+  <w:style w:type="character" w:styleId="UnresolvedMention">
+    <w:name w:val="Unresolved Mention"/>
+    <w:basedOn w:val="DefaultParagraphFont"/>
+    <w:uiPriority w:val="99"/>
+    <w:semiHidden/>
+    <w:unhideWhenUsed/>
+    <w:rsid w:val="00843417"/>
+    <w:rPr>
+      <w:color w:val="808080"/>
+      <w:shd w:val="clear" w:color="auto" w:fill="E6E6E6"/>
+    </w:rPr>
+  </w:style>
 </w:styles>
 </file>
 

</xml_diff>